<commit_message>
Added documentation in English
</commit_message>
<xml_diff>
--- a/documentation/descricao_portugues.docx
+++ b/documentation/descricao_portugues.docx
@@ -7,94 +7,11 @@
         <w:jc w:val="center"/>
         <w:rPr>
           <w:b/>
-          <w:sz w:val="32"/>
-          <w:szCs w:val="32"/>
-        </w:rPr>
-      </w:pPr>
-      <w:proofErr w:type="spellStart"/>
-      <w:r>
-        <w:rPr>
-          <w:b/>
-          <w:sz w:val="32"/>
-          <w:szCs w:val="32"/>
-        </w:rPr>
-        <w:t>Descrição</w:t>
-      </w:r>
-      <w:proofErr w:type="spellEnd"/>
-      <w:r>
-        <w:rPr>
-          <w:b/>
-          <w:sz w:val="32"/>
-          <w:szCs w:val="32"/>
-        </w:rPr>
-        <w:t xml:space="preserve"> do </w:t>
-      </w:r>
-      <w:proofErr w:type="spellStart"/>
-      <w:r>
-        <w:rPr>
-          <w:b/>
-          <w:sz w:val="32"/>
-          <w:szCs w:val="32"/>
-        </w:rPr>
-        <w:t>Rescurso</w:t>
-      </w:r>
-      <w:proofErr w:type="spellEnd"/>
-      <w:r>
-        <w:rPr>
-          <w:b/>
-          <w:sz w:val="32"/>
-          <w:szCs w:val="32"/>
-        </w:rPr>
-        <w:t xml:space="preserve"> </w:t>
-      </w:r>
-      <w:proofErr w:type="spellStart"/>
-      <w:r>
-        <w:rPr>
-          <w:b/>
-          <w:sz w:val="32"/>
-          <w:szCs w:val="32"/>
-        </w:rPr>
-        <w:t>Educacional</w:t>
-      </w:r>
-      <w:proofErr w:type="spellEnd"/>
-      <w:r>
-        <w:rPr>
-          <w:b/>
-          <w:sz w:val="32"/>
-          <w:szCs w:val="32"/>
-        </w:rPr>
-        <w:t xml:space="preserve"> </w:t>
-      </w:r>
-      <w:proofErr w:type="spellStart"/>
-      <w:r>
-        <w:rPr>
-          <w:b/>
-          <w:sz w:val="32"/>
-          <w:szCs w:val="32"/>
-        </w:rPr>
-        <w:t>Aberto</w:t>
-      </w:r>
-      <w:proofErr w:type="spellEnd"/>
-      <w:r>
-        <w:rPr>
-          <w:b/>
-          <w:sz w:val="32"/>
-          <w:szCs w:val="32"/>
-        </w:rPr>
-        <w:t>:</w:t>
-      </w:r>
-    </w:p>
-    <w:p>
-      <w:pPr>
-        <w:jc w:val="center"/>
-        <w:rPr>
-          <w:b/>
           <w:i/>
           <w:sz w:val="32"/>
           <w:szCs w:val="32"/>
         </w:rPr>
       </w:pPr>
-      <w:proofErr w:type="spellStart"/>
       <w:r>
         <w:rPr>
           <w:b/>
@@ -102,19 +19,19 @@
           <w:sz w:val="32"/>
           <w:szCs w:val="32"/>
         </w:rPr>
-        <w:t>Exclusão</w:t>
-      </w:r>
-      <w:proofErr w:type="spellEnd"/>
-      <w:r>
+        <w:t>Descrição do Rescurso Educacional Aberto:</w:t>
+      </w:r>
+    </w:p>
+    <w:p>
+      <w:pPr>
+        <w:jc w:val="center"/>
         <w:rPr>
           <w:b/>
           <w:i/>
           <w:sz w:val="32"/>
           <w:szCs w:val="32"/>
         </w:rPr>
-        <w:t xml:space="preserve"> </w:t>
-      </w:r>
-      <w:proofErr w:type="spellStart"/>
+      </w:pPr>
       <w:r>
         <w:rPr>
           <w:b/>
@@ -122,29 +39,30 @@
           <w:sz w:val="32"/>
           <w:szCs w:val="32"/>
         </w:rPr>
-        <w:t>Mútua</w:t>
-      </w:r>
-      <w:proofErr w:type="spellEnd"/>
-      <w:r>
+        <w:t>Exclusão Mútua e Região Crítica</w:t>
+      </w:r>
+    </w:p>
+    <w:p>
+      <w:pPr>
+        <w:jc w:val="center"/>
         <w:rPr>
           <w:b/>
           <w:i/>
           <w:sz w:val="32"/>
           <w:szCs w:val="32"/>
         </w:rPr>
-        <w:t xml:space="preserve"> e </w:t>
-      </w:r>
-      <w:proofErr w:type="spellStart"/>
-      <w:r>
+      </w:pPr>
+    </w:p>
+    <w:p>
+      <w:pPr>
+        <w:jc w:val="center"/>
         <w:rPr>
           <w:b/>
           <w:i/>
           <w:sz w:val="32"/>
           <w:szCs w:val="32"/>
         </w:rPr>
-        <w:t>Região</w:t>
-      </w:r>
-      <w:proofErr w:type="spellEnd"/>
+      </w:pPr>
       <w:r>
         <w:rPr>
           <w:b/>
@@ -152,30 +70,28 @@
           <w:sz w:val="32"/>
           <w:szCs w:val="32"/>
         </w:rPr>
-        <w:t xml:space="preserve"> </w:t>
-      </w:r>
-      <w:proofErr w:type="spellStart"/>
-      <w:r>
+        <w:t>Universidade de São Paulo</w:t>
+      </w:r>
+    </w:p>
+    <w:p>
+      <w:pPr>
+        <w:jc w:val="center"/>
         <w:rPr>
           <w:b/>
           <w:i/>
           <w:sz w:val="32"/>
           <w:szCs w:val="32"/>
         </w:rPr>
-        <w:t>Crítica</w:t>
-      </w:r>
-      <w:proofErr w:type="spellEnd"/>
-    </w:p>
-    <w:p>
-      <w:pPr>
-        <w:jc w:val="center"/>
+      </w:pPr>
+      <w:r>
         <w:rPr>
           <w:b/>
           <w:i/>
           <w:sz w:val="32"/>
           <w:szCs w:val="32"/>
         </w:rPr>
-      </w:pPr>
+        <w:t>Instituto de Ciências Matemáticas e de Computação</w:t>
+      </w:r>
     </w:p>
     <w:p>
       <w:pPr>
@@ -187,7 +103,6 @@
           <w:szCs w:val="32"/>
         </w:rPr>
       </w:pPr>
-      <w:proofErr w:type="spellStart"/>
       <w:r>
         <w:rPr>
           <w:b/>
@@ -195,18 +110,19 @@
           <w:sz w:val="32"/>
           <w:szCs w:val="32"/>
         </w:rPr>
-        <w:t>Disciplina</w:t>
-      </w:r>
-      <w:proofErr w:type="spellEnd"/>
-      <w:r>
+        <w:t>Disciplina: SSC0640 - Sistemas Operacionais I</w:t>
+      </w:r>
+    </w:p>
+    <w:p>
+      <w:pPr>
+        <w:jc w:val="center"/>
         <w:rPr>
           <w:b/>
           <w:i/>
           <w:sz w:val="32"/>
           <w:szCs w:val="32"/>
         </w:rPr>
-        <w:t xml:space="preserve">: </w:t>
-      </w:r>
+      </w:pPr>
       <w:r>
         <w:rPr>
           <w:b/>
@@ -214,86 +130,17 @@
           <w:sz w:val="32"/>
           <w:szCs w:val="32"/>
         </w:rPr>
-        <w:t xml:space="preserve">SSC0640 - </w:t>
-      </w:r>
-      <w:proofErr w:type="spellStart"/>
-      <w:r>
-        <w:rPr>
-          <w:b/>
+        <w:t>Data: 17/06/2015</w:t>
+      </w:r>
+    </w:p>
+    <w:p>
+      <w:pPr>
+        <w:jc w:val="center"/>
+        <w:rPr>
           <w:i/>
           <w:sz w:val="32"/>
           <w:szCs w:val="32"/>
         </w:rPr>
-        <w:t>Sistemas</w:t>
-      </w:r>
-      <w:proofErr w:type="spellEnd"/>
-      <w:r>
-        <w:rPr>
-          <w:b/>
-          <w:i/>
-          <w:sz w:val="32"/>
-          <w:szCs w:val="32"/>
-        </w:rPr>
-        <w:t xml:space="preserve"> </w:t>
-      </w:r>
-      <w:proofErr w:type="spellStart"/>
-      <w:r>
-        <w:rPr>
-          <w:b/>
-          <w:i/>
-          <w:sz w:val="32"/>
-          <w:szCs w:val="32"/>
-        </w:rPr>
-        <w:t>Operacionais</w:t>
-      </w:r>
-      <w:proofErr w:type="spellEnd"/>
-      <w:r>
-        <w:rPr>
-          <w:b/>
-          <w:i/>
-          <w:sz w:val="32"/>
-          <w:szCs w:val="32"/>
-        </w:rPr>
-        <w:t xml:space="preserve"> I</w:t>
-      </w:r>
-    </w:p>
-    <w:p>
-      <w:pPr>
-        <w:jc w:val="center"/>
-        <w:rPr>
-          <w:b/>
-          <w:i/>
-          <w:sz w:val="32"/>
-          <w:szCs w:val="32"/>
-        </w:rPr>
-      </w:pPr>
-      <w:r>
-        <w:rPr>
-          <w:b/>
-          <w:i/>
-          <w:sz w:val="32"/>
-          <w:szCs w:val="32"/>
-        </w:rPr>
-        <w:t>Data: 17/06</w:t>
-      </w:r>
-      <w:r>
-        <w:rPr>
-          <w:b/>
-          <w:i/>
-          <w:sz w:val="32"/>
-          <w:szCs w:val="32"/>
-        </w:rPr>
-        <w:t>/2015</w:t>
-      </w:r>
-    </w:p>
-    <w:p>
-      <w:pPr>
-        <w:jc w:val="center"/>
-        <w:rPr>
-          <w:i/>
-          <w:sz w:val="32"/>
-          <w:szCs w:val="32"/>
-        </w:rPr>
       </w:pPr>
     </w:p>
     <w:p>
@@ -330,58 +177,15 @@
           <w:sz w:val="28"/>
           <w:szCs w:val="28"/>
         </w:rPr>
-        <w:t xml:space="preserve">Este </w:t>
-      </w:r>
-      <w:proofErr w:type="spellStart"/>
-      <w:r>
-        <w:rPr>
-          <w:sz w:val="28"/>
-          <w:szCs w:val="28"/>
-        </w:rPr>
-        <w:t>recurso</w:t>
-      </w:r>
-      <w:proofErr w:type="spellEnd"/>
-      <w:r>
-        <w:rPr>
-          <w:sz w:val="28"/>
-          <w:szCs w:val="28"/>
-        </w:rPr>
-        <w:t xml:space="preserve"> </w:t>
-      </w:r>
-      <w:proofErr w:type="spellStart"/>
-      <w:r>
-        <w:rPr>
-          <w:sz w:val="28"/>
-          <w:szCs w:val="28"/>
-        </w:rPr>
-        <w:t>educacional</w:t>
-      </w:r>
-      <w:proofErr w:type="spellEnd"/>
-      <w:r>
-        <w:rPr>
-          <w:sz w:val="28"/>
-          <w:szCs w:val="28"/>
-          <w:lang w:val="pt-BR"/>
-        </w:rPr>
-        <w:t xml:space="preserve"> aberto tem </w:t>
-      </w:r>
-      <w:proofErr w:type="gramStart"/>
-      <w:r>
-        <w:rPr>
-          <w:sz w:val="28"/>
-          <w:szCs w:val="28"/>
-          <w:lang w:val="pt-BR"/>
-        </w:rPr>
-        <w:t>como</w:t>
-      </w:r>
-      <w:proofErr w:type="gramEnd"/>
-      <w:r>
-        <w:rPr>
-          <w:sz w:val="28"/>
-          <w:szCs w:val="28"/>
-          <w:lang w:val="pt-BR"/>
-        </w:rPr>
-        <w:t xml:space="preserve"> finalidade ilustrar conceitos de Sistemas Operacionais referentes aos tópicos de Região Crítica e Exclusão Mútua.</w:t>
+        <w:t>Este recurso educacional</w:t>
+      </w:r>
+      <w:r>
+        <w:rPr>
+          <w:sz w:val="28"/>
+          <w:szCs w:val="28"/>
+          <w:lang w:val="pt-BR"/>
+        </w:rPr>
+        <w:t xml:space="preserve"> aberto tem como finalidade ilustrar conceitos de Sistemas Operacionais referentes aos tópicos de Região Crítica e Exclusão Mútua.</w:t>
       </w:r>
     </w:p>
     <w:p>
@@ -422,7 +226,23 @@
           <w:szCs w:val="28"/>
           <w:lang w:val="pt-BR"/>
         </w:rPr>
-        <w:t>Ilustrar o conceito de região crítica;</w:t>
+        <w:t>Ilustrar o conceito de região crítica</w:t>
+      </w:r>
+      <w:r>
+        <w:rPr>
+          <w:sz w:val="28"/>
+          <w:szCs w:val="28"/>
+          <w:lang w:val="pt-BR"/>
+        </w:rPr>
+        <w:t>, mostrando em exemplos de código onde ela se encontra</w:t>
+      </w:r>
+      <w:r>
+        <w:rPr>
+          <w:sz w:val="28"/>
+          <w:szCs w:val="28"/>
+          <w:lang w:val="pt-BR"/>
+        </w:rPr>
+        <w:t>;</w:t>
       </w:r>
     </w:p>
     <w:p>
@@ -445,7 +265,23 @@
           <w:szCs w:val="28"/>
           <w:lang w:val="pt-BR"/>
         </w:rPr>
-        <w:t>Mostrar a importância e a necessidade de implementação de exclusão mútua  em programas concorrentes que compartilham recursos computacionais;</w:t>
+        <w:t xml:space="preserve">Mostrar a importância e a necessidade de </w:t>
+      </w:r>
+      <w:r>
+        <w:rPr>
+          <w:sz w:val="28"/>
+          <w:szCs w:val="28"/>
+          <w:lang w:val="pt-BR"/>
+        </w:rPr>
+        <w:t>implementação de exclusão mútua</w:t>
+      </w:r>
+      <w:r>
+        <w:rPr>
+          <w:sz w:val="28"/>
+          <w:szCs w:val="28"/>
+          <w:lang w:val="pt-BR"/>
+        </w:rPr>
+        <w:t xml:space="preserve"> em programas concorrentes que compartilham recursos computacionais;</w:t>
       </w:r>
     </w:p>
     <w:p>
@@ -581,7 +417,31 @@
           <w:szCs w:val="28"/>
           <w:lang w:val="pt-BR"/>
         </w:rPr>
-        <w:t xml:space="preserve"> dos processos concorrentes que ilustram os conceitos de região crítica e exclusão mútua. Após a explicação dos conceitos, o professor poderá tornar mais fácil a compreensão dos mesmos pelos alunos ao utilizar este recurso educacional aberto, mostrando, passo por passo, a utilização de exclusão mútua e o acesso à região crítica por dois processos concorrentes;</w:t>
+        <w:t xml:space="preserve"> dos processos concorrentes que ilustram os conceitos de região crítica e exclusão mútua. Após a explicação dos conceitos, o professor poderá tornar mais fácil a compreensão dos mesmos pelos alunos ao utilizar este recurso educacional aberto, mostrando, passo por passo, a </w:t>
+      </w:r>
+      <w:r>
+        <w:rPr>
+          <w:sz w:val="28"/>
+          <w:szCs w:val="28"/>
+          <w:lang w:val="pt-BR"/>
+        </w:rPr>
+        <w:t>execução de dois processos concorrentes que acessam suas regiões críticas tanto quando um mecanismo de exclusão mútua é empregado quanto como quando não há tais mecanismos</w:t>
+      </w:r>
+      <w:r>
+        <w:rPr>
+          <w:sz w:val="28"/>
+          <w:szCs w:val="28"/>
+          <w:lang w:val="pt-BR"/>
+        </w:rPr>
+        <w:t>gv</w:t>
+      </w:r>
+      <w:r>
+        <w:rPr>
+          <w:sz w:val="28"/>
+          <w:szCs w:val="28"/>
+          <w:lang w:val="pt-BR"/>
+        </w:rPr>
+        <w:t>;</w:t>
       </w:r>
     </w:p>
     <w:p>
@@ -648,10 +508,10 @@
           <w:u w:val="single"/>
         </w:rPr>
         <w:drawing>
-          <wp:inline distT="0" distB="0" distL="0" distR="0">
-            <wp:extent cx="5724608" cy="3558540"/>
+          <wp:inline distT="0" distB="0" distL="0" distR="0" wp14:anchorId="61F8CAB6" wp14:editId="65F0C39C">
+            <wp:extent cx="5720108" cy="3558540"/>
             <wp:effectExtent l="0" t="0" r="0" b="0"/>
-            <wp:docPr id="1" name="Picture 1" descr="Macintosh HD:Users:henrisilver:Desktop:snapshot.png"/>
+            <wp:docPr id="1" name="Picture 1"/>
             <wp:cNvGraphicFramePr>
               <a:graphicFrameLocks xmlns:a="http://schemas.openxmlformats.org/drawingml/2006/main" noChangeAspect="1"/>
             </wp:cNvGraphicFramePr>
@@ -672,7 +532,6 @@
                         </a:ext>
                       </a:extLst>
                     </a:blip>
-                    <a:srcRect/>
                     <a:stretch>
                       <a:fillRect/>
                     </a:stretch>
@@ -680,7 +539,7 @@
                   <pic:spPr bwMode="auto">
                     <a:xfrm>
                       <a:off x="0" y="0"/>
-                      <a:ext cx="5724608" cy="3558540"/>
+                      <a:ext cx="5720108" cy="3558540"/>
                     </a:xfrm>
                     <a:prstGeom prst="rect">
                       <a:avLst/>
@@ -746,25 +605,7 @@
           <w:szCs w:val="28"/>
           <w:lang w:val="pt-BR"/>
         </w:rPr>
-        <w:t xml:space="preserve">Guilherme </w:t>
-      </w:r>
-      <w:proofErr w:type="spellStart"/>
-      <w:r>
-        <w:rPr>
-          <w:sz w:val="28"/>
-          <w:szCs w:val="28"/>
-          <w:lang w:val="pt-BR"/>
-        </w:rPr>
-        <w:t>Nishina</w:t>
-      </w:r>
-      <w:proofErr w:type="spellEnd"/>
-      <w:r>
-        <w:rPr>
-          <w:sz w:val="28"/>
-          <w:szCs w:val="28"/>
-          <w:lang w:val="pt-BR"/>
-        </w:rPr>
-        <w:t xml:space="preserve"> Fortes </w:t>
+        <w:t xml:space="preserve">Guilherme Nishina Fortes </w:t>
       </w:r>
     </w:p>
     <w:p>
@@ -818,25 +659,7 @@
           <w:szCs w:val="28"/>
           <w:lang w:val="pt-BR"/>
         </w:rPr>
-        <w:t xml:space="preserve">Sergio </w:t>
-      </w:r>
-      <w:proofErr w:type="spellStart"/>
-      <w:r>
-        <w:rPr>
-          <w:sz w:val="28"/>
-          <w:szCs w:val="28"/>
-          <w:lang w:val="pt-BR"/>
-        </w:rPr>
-        <w:t>Yudi</w:t>
-      </w:r>
-      <w:proofErr w:type="spellEnd"/>
-      <w:r>
-        <w:rPr>
-          <w:sz w:val="28"/>
-          <w:szCs w:val="28"/>
-          <w:lang w:val="pt-BR"/>
-        </w:rPr>
-        <w:t xml:space="preserve"> Takeda </w:t>
+        <w:t xml:space="preserve">Sergio Yudi Takeda </w:t>
       </w:r>
     </w:p>
     <w:p>
@@ -869,63 +692,126 @@
           <w:lang w:val="pt-BR"/>
         </w:rPr>
         <w:t>REQUISITOS DO SISTEMA E RECURSOS NECESSÁRIOS</w:t>
+      </w:r>
+    </w:p>
+    <w:p>
+      <w:pPr>
+        <w:pStyle w:val="ListParagraph"/>
+        <w:numPr>
+          <w:ilvl w:val="0"/>
+          <w:numId w:val="3"/>
+        </w:numPr>
+        <w:jc w:val="both"/>
+        <w:rPr>
+          <w:sz w:val="28"/>
+          <w:szCs w:val="28"/>
+          <w:lang w:val="pt-BR"/>
+        </w:rPr>
+      </w:pPr>
+      <w:r>
+        <w:rPr>
+          <w:sz w:val="28"/>
+          <w:szCs w:val="28"/>
+          <w:lang w:val="pt-BR"/>
+        </w:rPr>
+        <w:t xml:space="preserve">Não são necessários recursos de hardware especial para utilizar </w:t>
+      </w:r>
+      <w:r>
+        <w:rPr>
+          <w:sz w:val="28"/>
+          <w:szCs w:val="28"/>
+          <w:lang w:val="pt-BR"/>
+        </w:rPr>
+        <w:t>este recurso educacional aberto;</w:t>
+      </w:r>
+    </w:p>
+    <w:p>
+      <w:pPr>
+        <w:pStyle w:val="ListParagraph"/>
+        <w:numPr>
+          <w:ilvl w:val="0"/>
+          <w:numId w:val="3"/>
+        </w:numPr>
+        <w:jc w:val="both"/>
+        <w:rPr>
+          <w:sz w:val="28"/>
+          <w:szCs w:val="28"/>
+          <w:lang w:val="pt-BR"/>
+        </w:rPr>
+      </w:pPr>
+      <w:r>
+        <w:rPr>
+          <w:sz w:val="28"/>
+          <w:szCs w:val="28"/>
+          <w:lang w:val="pt-BR"/>
+        </w:rPr>
+        <w:t>No caso de download apenas do arquivo .jar, é necessário ter a última versão de Java disponível instalada na máquina.</w:t>
+      </w:r>
+      <w:r>
+        <w:rPr>
+          <w:sz w:val="28"/>
+          <w:szCs w:val="28"/>
+          <w:lang w:val="pt-BR"/>
+        </w:rPr>
+        <w:t xml:space="preserve"> No momento em que escrevemos este te</w:t>
+      </w:r>
+      <w:r>
+        <w:rPr>
+          <w:sz w:val="28"/>
+          <w:szCs w:val="28"/>
+          <w:lang w:val="pt-BR"/>
+        </w:rPr>
+        <w:t>xto, a última versão era Java 8;</w:t>
+      </w:r>
+    </w:p>
+    <w:p>
+      <w:pPr>
+        <w:pStyle w:val="ListParagraph"/>
+        <w:numPr>
+          <w:ilvl w:val="0"/>
+          <w:numId w:val="3"/>
+        </w:numPr>
+        <w:jc w:val="both"/>
+        <w:rPr>
+          <w:sz w:val="28"/>
+          <w:szCs w:val="28"/>
+          <w:lang w:val="pt-BR"/>
+        </w:rPr>
+      </w:pPr>
+      <w:r>
+        <w:rPr>
+          <w:sz w:val="28"/>
+          <w:szCs w:val="28"/>
+          <w:lang w:val="pt-BR"/>
+        </w:rPr>
+        <w:t>No caso de download</w:t>
+      </w:r>
+      <w:r>
+        <w:rPr>
+          <w:sz w:val="28"/>
+          <w:szCs w:val="28"/>
+          <w:lang w:val="pt-BR"/>
+        </w:rPr>
+        <w:t xml:space="preserve"> dos instaladores para Windows ou</w:t>
+      </w:r>
+      <w:r>
+        <w:rPr>
+          <w:sz w:val="28"/>
+          <w:szCs w:val="28"/>
+          <w:lang w:val="pt-BR"/>
+        </w:rPr>
+        <w:t xml:space="preserve"> Macintosh, não são necessários recursos adicionais</w:t>
+      </w:r>
+      <w:r>
+        <w:rPr>
+          <w:sz w:val="28"/>
+          <w:szCs w:val="28"/>
+          <w:lang w:val="pt-BR"/>
+        </w:rPr>
+        <w:t>.</w:t>
       </w:r>
       <w:bookmarkStart w:id="0" w:name="_GoBack"/>
       <w:bookmarkEnd w:id="0"/>
-    </w:p>
-    <w:p>
-      <w:pPr>
-        <w:jc w:val="both"/>
-        <w:rPr>
-          <w:sz w:val="28"/>
-          <w:szCs w:val="28"/>
-          <w:lang w:val="pt-BR"/>
-        </w:rPr>
-      </w:pPr>
-      <w:r>
-        <w:rPr>
-          <w:sz w:val="28"/>
-          <w:szCs w:val="28"/>
-          <w:lang w:val="pt-BR"/>
-        </w:rPr>
-        <w:t>No caso de download apenas do arquivo .</w:t>
-      </w:r>
-      <w:proofErr w:type="spellStart"/>
-      <w:r>
-        <w:rPr>
-          <w:sz w:val="28"/>
-          <w:szCs w:val="28"/>
-          <w:lang w:val="pt-BR"/>
-        </w:rPr>
-        <w:t>jar</w:t>
-      </w:r>
-      <w:proofErr w:type="spellEnd"/>
-      <w:r>
-        <w:rPr>
-          <w:sz w:val="28"/>
-          <w:szCs w:val="28"/>
-          <w:lang w:val="pt-BR"/>
-        </w:rPr>
-        <w:t>, é necessário ter a última versão de Java disponível instalada na máquina.</w:t>
-      </w:r>
-    </w:p>
-    <w:p>
-      <w:pPr>
-        <w:jc w:val="both"/>
-        <w:rPr>
-          <w:sz w:val="28"/>
-          <w:szCs w:val="28"/>
-          <w:lang w:val="pt-BR"/>
-        </w:rPr>
-      </w:pPr>
-      <w:r>
-        <w:rPr>
-          <w:sz w:val="28"/>
-          <w:szCs w:val="28"/>
-          <w:lang w:val="pt-BR"/>
-        </w:rPr>
-        <w:t>No caso de download dos instaladores para Windows e Macintosh, não são necessários recursos adicionais</w:t>
-      </w:r>
     </w:p>
     <w:sectPr>
       <w:pgSz w:w="11900" w:h="16840"/>
@@ -940,6 +826,119 @@
 <file path=word/numbering.xml><?xml version="1.0" encoding="utf-8"?>
 <w:numbering xmlns:wpc="http://schemas.microsoft.com/office/word/2010/wordprocessingCanvas" xmlns:mo="http://schemas.microsoft.com/office/mac/office/2008/main" xmlns:mc="http://schemas.openxmlformats.org/markup-compatibility/2006" xmlns:mv="urn:schemas-microsoft-com:mac:vml" xmlns:o="urn:schemas-microsoft-com:office:office" xmlns:r="http://schemas.openxmlformats.org/officeDocument/2006/relationships" xmlns:m="http://schemas.openxmlformats.org/officeDocument/2006/math" xmlns:v="urn:schemas-microsoft-com:vml" xmlns:wp14="http://schemas.microsoft.com/office/word/2010/wordprocessingDrawing" xmlns:wp="http://schemas.openxmlformats.org/drawingml/2006/wordprocessingDrawing" xmlns:w10="urn:schemas-microsoft-com:office:word" xmlns:w="http://schemas.openxmlformats.org/wordprocessingml/2006/main" xmlns:w14="http://schemas.microsoft.com/office/word/2010/wordml" xmlns:wpg="http://schemas.microsoft.com/office/word/2010/wordprocessingGroup" xmlns:wpi="http://schemas.microsoft.com/office/word/2010/wordprocessingInk" xmlns:wne="http://schemas.microsoft.com/office/word/2006/wordml" xmlns:wps="http://schemas.microsoft.com/office/word/2010/wordprocessingShape" mc:Ignorable="w14 wp14">
   <w:abstractNum w:abstractNumId="0">
+    <w:nsid w:val="109E2D2E"/>
+    <w:multiLevelType w:val="hybridMultilevel"/>
+    <w:tmpl w:val="FA30BDE6"/>
+    <w:lvl w:ilvl="0" w:tplc="04090001">
+      <w:start w:val="1"/>
+      <w:numFmt w:val="bullet"/>
+      <w:lvlText w:val=""/>
+      <w:lvlJc w:val="left"/>
+      <w:pPr>
+        <w:ind w:left="720" w:hanging="360"/>
+      </w:pPr>
+      <w:rPr>
+        <w:rFonts w:ascii="Symbol" w:hAnsi="Symbol" w:hint="default"/>
+      </w:rPr>
+    </w:lvl>
+    <w:lvl w:ilvl="1" w:tplc="04090003" w:tentative="1">
+      <w:start w:val="1"/>
+      <w:numFmt w:val="bullet"/>
+      <w:lvlText w:val="o"/>
+      <w:lvlJc w:val="left"/>
+      <w:pPr>
+        <w:ind w:left="1440" w:hanging="360"/>
+      </w:pPr>
+      <w:rPr>
+        <w:rFonts w:ascii="Courier New" w:hAnsi="Courier New" w:hint="default"/>
+      </w:rPr>
+    </w:lvl>
+    <w:lvl w:ilvl="2" w:tplc="04090005" w:tentative="1">
+      <w:start w:val="1"/>
+      <w:numFmt w:val="bullet"/>
+      <w:lvlText w:val=""/>
+      <w:lvlJc w:val="left"/>
+      <w:pPr>
+        <w:ind w:left="2160" w:hanging="360"/>
+      </w:pPr>
+      <w:rPr>
+        <w:rFonts w:ascii="Wingdings" w:hAnsi="Wingdings" w:hint="default"/>
+      </w:rPr>
+    </w:lvl>
+    <w:lvl w:ilvl="3" w:tplc="04090001" w:tentative="1">
+      <w:start w:val="1"/>
+      <w:numFmt w:val="bullet"/>
+      <w:lvlText w:val=""/>
+      <w:lvlJc w:val="left"/>
+      <w:pPr>
+        <w:ind w:left="2880" w:hanging="360"/>
+      </w:pPr>
+      <w:rPr>
+        <w:rFonts w:ascii="Symbol" w:hAnsi="Symbol" w:hint="default"/>
+      </w:rPr>
+    </w:lvl>
+    <w:lvl w:ilvl="4" w:tplc="04090003" w:tentative="1">
+      <w:start w:val="1"/>
+      <w:numFmt w:val="bullet"/>
+      <w:lvlText w:val="o"/>
+      <w:lvlJc w:val="left"/>
+      <w:pPr>
+        <w:ind w:left="3600" w:hanging="360"/>
+      </w:pPr>
+      <w:rPr>
+        <w:rFonts w:ascii="Courier New" w:hAnsi="Courier New" w:hint="default"/>
+      </w:rPr>
+    </w:lvl>
+    <w:lvl w:ilvl="5" w:tplc="04090005" w:tentative="1">
+      <w:start w:val="1"/>
+      <w:numFmt w:val="bullet"/>
+      <w:lvlText w:val=""/>
+      <w:lvlJc w:val="left"/>
+      <w:pPr>
+        <w:ind w:left="4320" w:hanging="360"/>
+      </w:pPr>
+      <w:rPr>
+        <w:rFonts w:ascii="Wingdings" w:hAnsi="Wingdings" w:hint="default"/>
+      </w:rPr>
+    </w:lvl>
+    <w:lvl w:ilvl="6" w:tplc="04090001" w:tentative="1">
+      <w:start w:val="1"/>
+      <w:numFmt w:val="bullet"/>
+      <w:lvlText w:val=""/>
+      <w:lvlJc w:val="left"/>
+      <w:pPr>
+        <w:ind w:left="5040" w:hanging="360"/>
+      </w:pPr>
+      <w:rPr>
+        <w:rFonts w:ascii="Symbol" w:hAnsi="Symbol" w:hint="default"/>
+      </w:rPr>
+    </w:lvl>
+    <w:lvl w:ilvl="7" w:tplc="04090003" w:tentative="1">
+      <w:start w:val="1"/>
+      <w:numFmt w:val="bullet"/>
+      <w:lvlText w:val="o"/>
+      <w:lvlJc w:val="left"/>
+      <w:pPr>
+        <w:ind w:left="5760" w:hanging="360"/>
+      </w:pPr>
+      <w:rPr>
+        <w:rFonts w:ascii="Courier New" w:hAnsi="Courier New" w:hint="default"/>
+      </w:rPr>
+    </w:lvl>
+    <w:lvl w:ilvl="8" w:tplc="04090005" w:tentative="1">
+      <w:start w:val="1"/>
+      <w:numFmt w:val="bullet"/>
+      <w:lvlText w:val=""/>
+      <w:lvlJc w:val="left"/>
+      <w:pPr>
+        <w:ind w:left="6480" w:hanging="360"/>
+      </w:pPr>
+      <w:rPr>
+        <w:rFonts w:ascii="Wingdings" w:hAnsi="Wingdings" w:hint="default"/>
+      </w:rPr>
+    </w:lvl>
+  </w:abstractNum>
+  <w:abstractNum w:abstractNumId="1">
     <w:nsid w:val="213654A6"/>
     <w:multiLevelType w:val="hybridMultilevel"/>
     <w:tmpl w:val="410CFF66"/>
@@ -1052,7 +1051,7 @@
       </w:rPr>
     </w:lvl>
   </w:abstractNum>
-  <w:abstractNum w:abstractNumId="1">
+  <w:abstractNum w:abstractNumId="2">
     <w:nsid w:val="5DEE4274"/>
     <w:multiLevelType w:val="hybridMultilevel"/>
     <w:tmpl w:val="3C18F556"/>
@@ -1166,10 +1165,13 @@
     </w:lvl>
   </w:abstractNum>
   <w:num w:numId="1">
-    <w:abstractNumId w:val="0"/>
+    <w:abstractNumId w:val="1"/>
   </w:num>
   <w:num w:numId="2">
-    <w:abstractNumId w:val="1"/>
+    <w:abstractNumId w:val="2"/>
+  </w:num>
+  <w:num w:numId="3">
+    <w:abstractNumId w:val="0"/>
   </w:num>
 </w:numbering>
 </file>
@@ -1947,7 +1949,7 @@
 </file>
 
 <file path=customXml/itemProps1.xml><?xml version="1.0" encoding="utf-8"?>
-<ds:datastoreItem xmlns:ds="http://schemas.openxmlformats.org/officeDocument/2006/customXml" ds:itemID="{9BEDA188-FF0C-6042-8202-1143A52A8E97}">
+<ds:datastoreItem xmlns:ds="http://schemas.openxmlformats.org/officeDocument/2006/customXml" ds:itemID="{2355498F-3C3F-F241-B05B-D3F6D04CE5F2}">
   <ds:schemaRefs>
     <ds:schemaRef ds:uri="http://schemas.openxmlformats.org/officeDocument/2006/bibliography"/>
   </ds:schemaRefs>

</xml_diff>